<commit_message>
up to date, including next week's meeting
</commit_message>
<xml_diff>
--- a/Agendas.docx
+++ b/Agendas.docx
@@ -121,7 +121,7 @@
           <w:r>
             <w:fldChar w:fldCharType="separate"/>
           </w:r>
-          <w:hyperlink w:anchor="_Toc444591943" w:history="1">
+          <w:hyperlink w:anchor="_Toc446428040" w:history="1">
             <w:r>
               <w:rPr>
                 <w:rStyle w:val="Hyperlink"/>
@@ -162,7 +162,7 @@
                 <w:noProof/>
                 <w:webHidden/>
               </w:rPr>
-              <w:instrText xml:space="preserve"> PAGEREF _Toc444591943 \h </w:instrText>
+              <w:instrText xml:space="preserve"> PAGEREF _Toc446428040 \h </w:instrText>
             </w:r>
             <w:r>
               <w:rPr>
@@ -205,7 +205,7 @@
               <w:noProof/>
             </w:rPr>
           </w:pPr>
-          <w:hyperlink w:anchor="_Toc444591944" w:history="1">
+          <w:hyperlink w:anchor="_Toc446428041" w:history="1">
             <w:r>
               <w:rPr>
                 <w:rStyle w:val="Hyperlink"/>
@@ -246,7 +246,259 @@
                 <w:noProof/>
                 <w:webHidden/>
               </w:rPr>
-              <w:instrText xml:space="preserve"> PAGEREF _Toc444591944 \h </w:instrText>
+              <w:instrText xml:space="preserve"> PAGEREF _Toc446428041 \h </w:instrText>
+            </w:r>
+            <w:r>
+              <w:rPr>
+                <w:noProof/>
+                <w:webHidden/>
+              </w:rPr>
+            </w:r>
+            <w:r>
+              <w:rPr>
+                <w:noProof/>
+                <w:webHidden/>
+              </w:rPr>
+              <w:fldChar w:fldCharType="separate"/>
+            </w:r>
+            <w:r>
+              <w:rPr>
+                <w:noProof/>
+                <w:webHidden/>
+              </w:rPr>
+              <w:t>3</w:t>
+            </w:r>
+            <w:r>
+              <w:rPr>
+                <w:noProof/>
+                <w:webHidden/>
+              </w:rPr>
+              <w:fldChar w:fldCharType="end"/>
+            </w:r>
+          </w:hyperlink>
+        </w:p>
+        <w:p>
+          <w:pPr>
+            <w:pStyle w:val="TOC1"/>
+            <w:tabs>
+              <w:tab w:val="left" w:pos="440"/>
+              <w:tab w:val="right" w:leader="dot" w:pos="9350"/>
+            </w:tabs>
+            <w:rPr>
+              <w:rFonts w:eastAsiaTheme="minorEastAsia"/>
+              <w:noProof/>
+            </w:rPr>
+          </w:pPr>
+          <w:hyperlink w:anchor="_Toc446428042" w:history="1">
+            <w:r>
+              <w:rPr>
+                <w:rStyle w:val="Hyperlink"/>
+                <w:noProof/>
+              </w:rPr>
+              <w:t>3.</w:t>
+            </w:r>
+            <w:r>
+              <w:rPr>
+                <w:rFonts w:eastAsiaTheme="minorEastAsia"/>
+                <w:noProof/>
+              </w:rPr>
+              <w:tab/>
+            </w:r>
+            <w:r>
+              <w:rPr>
+                <w:rStyle w:val="Hyperlink"/>
+                <w:noProof/>
+              </w:rPr>
+              <w:t>Week 3</w:t>
+            </w:r>
+            <w:r>
+              <w:rPr>
+                <w:noProof/>
+                <w:webHidden/>
+              </w:rPr>
+              <w:tab/>
+            </w:r>
+            <w:r>
+              <w:rPr>
+                <w:noProof/>
+                <w:webHidden/>
+              </w:rPr>
+              <w:fldChar w:fldCharType="begin"/>
+            </w:r>
+            <w:r>
+              <w:rPr>
+                <w:noProof/>
+                <w:webHidden/>
+              </w:rPr>
+              <w:instrText xml:space="preserve"> PAGEREF _Toc446428042 \h </w:instrText>
+            </w:r>
+            <w:r>
+              <w:rPr>
+                <w:noProof/>
+                <w:webHidden/>
+              </w:rPr>
+            </w:r>
+            <w:r>
+              <w:rPr>
+                <w:noProof/>
+                <w:webHidden/>
+              </w:rPr>
+              <w:fldChar w:fldCharType="separate"/>
+            </w:r>
+            <w:r>
+              <w:rPr>
+                <w:noProof/>
+                <w:webHidden/>
+              </w:rPr>
+              <w:t>3</w:t>
+            </w:r>
+            <w:r>
+              <w:rPr>
+                <w:noProof/>
+                <w:webHidden/>
+              </w:rPr>
+              <w:fldChar w:fldCharType="end"/>
+            </w:r>
+          </w:hyperlink>
+        </w:p>
+        <w:p>
+          <w:pPr>
+            <w:pStyle w:val="TOC1"/>
+            <w:tabs>
+              <w:tab w:val="left" w:pos="440"/>
+              <w:tab w:val="right" w:leader="dot" w:pos="9350"/>
+            </w:tabs>
+            <w:rPr>
+              <w:rFonts w:eastAsiaTheme="minorEastAsia"/>
+              <w:noProof/>
+            </w:rPr>
+          </w:pPr>
+          <w:hyperlink w:anchor="_Toc446428043" w:history="1">
+            <w:r>
+              <w:rPr>
+                <w:rStyle w:val="Hyperlink"/>
+                <w:noProof/>
+              </w:rPr>
+              <w:t>4.</w:t>
+            </w:r>
+            <w:r>
+              <w:rPr>
+                <w:rFonts w:eastAsiaTheme="minorEastAsia"/>
+                <w:noProof/>
+              </w:rPr>
+              <w:tab/>
+            </w:r>
+            <w:r>
+              <w:rPr>
+                <w:rStyle w:val="Hyperlink"/>
+                <w:noProof/>
+              </w:rPr>
+              <w:t>Week 4</w:t>
+            </w:r>
+            <w:r>
+              <w:rPr>
+                <w:noProof/>
+                <w:webHidden/>
+              </w:rPr>
+              <w:tab/>
+            </w:r>
+            <w:r>
+              <w:rPr>
+                <w:noProof/>
+                <w:webHidden/>
+              </w:rPr>
+              <w:fldChar w:fldCharType="begin"/>
+            </w:r>
+            <w:r>
+              <w:rPr>
+                <w:noProof/>
+                <w:webHidden/>
+              </w:rPr>
+              <w:instrText xml:space="preserve"> PAGEREF _Toc446428043 \h </w:instrText>
+            </w:r>
+            <w:r>
+              <w:rPr>
+                <w:noProof/>
+                <w:webHidden/>
+              </w:rPr>
+            </w:r>
+            <w:r>
+              <w:rPr>
+                <w:noProof/>
+                <w:webHidden/>
+              </w:rPr>
+              <w:fldChar w:fldCharType="separate"/>
+            </w:r>
+            <w:r>
+              <w:rPr>
+                <w:noProof/>
+                <w:webHidden/>
+              </w:rPr>
+              <w:t>3</w:t>
+            </w:r>
+            <w:r>
+              <w:rPr>
+                <w:noProof/>
+                <w:webHidden/>
+              </w:rPr>
+              <w:fldChar w:fldCharType="end"/>
+            </w:r>
+          </w:hyperlink>
+        </w:p>
+        <w:p>
+          <w:pPr>
+            <w:pStyle w:val="TOC1"/>
+            <w:tabs>
+              <w:tab w:val="left" w:pos="440"/>
+              <w:tab w:val="right" w:leader="dot" w:pos="9350"/>
+            </w:tabs>
+            <w:rPr>
+              <w:rFonts w:eastAsiaTheme="minorEastAsia"/>
+              <w:noProof/>
+            </w:rPr>
+          </w:pPr>
+          <w:hyperlink w:anchor="_Toc446428044" w:history="1">
+            <w:r>
+              <w:rPr>
+                <w:rStyle w:val="Hyperlink"/>
+                <w:noProof/>
+              </w:rPr>
+              <w:t>5.</w:t>
+            </w:r>
+            <w:r>
+              <w:rPr>
+                <w:rFonts w:eastAsiaTheme="minorEastAsia"/>
+                <w:noProof/>
+              </w:rPr>
+              <w:tab/>
+            </w:r>
+            <w:r>
+              <w:rPr>
+                <w:rStyle w:val="Hyperlink"/>
+                <w:noProof/>
+              </w:rPr>
+              <w:t>Week 5</w:t>
+            </w:r>
+            <w:r>
+              <w:rPr>
+                <w:noProof/>
+                <w:webHidden/>
+              </w:rPr>
+              <w:tab/>
+            </w:r>
+            <w:r>
+              <w:rPr>
+                <w:noProof/>
+                <w:webHidden/>
+              </w:rPr>
+              <w:fldChar w:fldCharType="begin"/>
+            </w:r>
+            <w:r>
+              <w:rPr>
+                <w:noProof/>
+                <w:webHidden/>
+              </w:rPr>
+              <w:instrText xml:space="preserve"> PAGEREF _Toc446428044 \h </w:instrText>
             </w:r>
             <w:r>
               <w:rPr>
@@ -303,7 +555,7 @@
           <w:numId w:val="1"/>
         </w:numPr>
       </w:pPr>
-      <w:bookmarkStart w:id="0" w:name="_Toc444591943"/>
+      <w:bookmarkStart w:id="0" w:name="_Toc446428040"/>
       <w:r>
         <w:lastRenderedPageBreak/>
         <w:t>Week 1</w:t>
@@ -384,7 +636,7 @@
           <w:numId w:val="1"/>
         </w:numPr>
       </w:pPr>
-      <w:bookmarkStart w:id="1" w:name="_Toc444591944"/>
+      <w:bookmarkStart w:id="1" w:name="_Toc446428041"/>
       <w:r>
         <w:t>Week 2</w:t>
       </w:r>
@@ -402,7 +654,7 @@
         <w:t>The client - Who is he? How should we describe him the documentation?</w:t>
       </w:r>
       <w:r>
-        <w:t xml:space="preserve"> – Vladimir Kabzar, make up info</w:t>
+        <w:t xml:space="preserve"> </w:t>
       </w:r>
     </w:p>
     <w:p>
@@ -414,7 +666,10 @@
         </w:numPr>
       </w:pPr>
       <w:r>
-        <w:t>Discuss the setup document in detail (requirements, MoSCoW?)</w:t>
+        <w:t>Discus</w:t>
+      </w:r>
+      <w:r>
+        <w:t xml:space="preserve">s the setup document in detail </w:t>
       </w:r>
     </w:p>
     <w:p>
@@ -473,9 +728,11 @@
           <w:numId w:val="1"/>
         </w:numPr>
       </w:pPr>
+      <w:bookmarkStart w:id="2" w:name="_Toc446428042"/>
       <w:r>
         <w:t>Week 3</w:t>
       </w:r>
+      <w:bookmarkEnd w:id="2"/>
     </w:p>
     <w:p>
       <w:pPr>
@@ -486,7 +743,15 @@
         </w:numPr>
       </w:pPr>
       <w:r>
-        <w:t>Show wireframes and site maps</w:t>
+        <w:t xml:space="preserve">Show </w:t>
+      </w:r>
+      <w:proofErr w:type="spellStart"/>
+      <w:r>
+        <w:t>MoSCoW</w:t>
+      </w:r>
+      <w:proofErr w:type="spellEnd"/>
+      <w:r>
+        <w:t xml:space="preserve"> list of requirements</w:t>
       </w:r>
     </w:p>
     <w:p>
@@ -498,7 +763,10 @@
         </w:numPr>
       </w:pPr>
       <w:r>
-        <w:t>Show database design</w:t>
+        <w:t xml:space="preserve">Discuss </w:t>
+      </w:r>
+      <w:r>
+        <w:t>traceability matrix</w:t>
       </w:r>
     </w:p>
     <w:p>
@@ -510,7 +778,7 @@
         </w:numPr>
       </w:pPr>
       <w:r>
-        <w:t>Discuss progress on project plan</w:t>
+        <w:t>Define project phases</w:t>
       </w:r>
     </w:p>
     <w:p>
@@ -522,10 +790,20 @@
         </w:numPr>
       </w:pPr>
       <w:r>
-        <w:t>MoSCoW requirements</w:t>
-      </w:r>
-      <w:bookmarkStart w:id="2" w:name="_GoBack"/>
-      <w:bookmarkEnd w:id="2"/>
+        <w:t>Show sitemap &amp; wireframe</w:t>
+      </w:r>
+    </w:p>
+    <w:p>
+      <w:pPr>
+        <w:pStyle w:val="ListParagraph"/>
+        <w:numPr>
+          <w:ilvl w:val="0"/>
+          <w:numId w:val="6"/>
+        </w:numPr>
+      </w:pPr>
+      <w:r>
+        <w:t>Show logo for the event</w:t>
+      </w:r>
     </w:p>
     <w:p>
       <w:pPr>
@@ -535,9 +813,11 @@
           <w:numId w:val="1"/>
         </w:numPr>
       </w:pPr>
+      <w:bookmarkStart w:id="3" w:name="_Toc446428043"/>
       <w:r>
         <w:t>Week 4</w:t>
       </w:r>
+      <w:bookmarkEnd w:id="3"/>
     </w:p>
     <w:p>
       <w:pPr>
@@ -548,7 +828,7 @@
         </w:numPr>
       </w:pPr>
       <w:r>
-        <w:t>Database design – discuss improvements</w:t>
+        <w:t>Show progress on website</w:t>
       </w:r>
     </w:p>
     <w:p>
@@ -560,7 +840,10 @@
         </w:numPr>
       </w:pPr>
       <w:r>
-        <w:t>Show progress on website</w:t>
+        <w:t>Finalize p</w:t>
+      </w:r>
+      <w:r>
+        <w:t>roject plan phasing</w:t>
       </w:r>
     </w:p>
     <w:p>
@@ -572,7 +855,19 @@
         </w:numPr>
       </w:pPr>
       <w:r>
-        <w:t>Project plan phasing</w:t>
+        <w:t>Discuss what HTML pages should be included in the website</w:t>
+      </w:r>
+    </w:p>
+    <w:p>
+      <w:pPr>
+        <w:pStyle w:val="ListParagraph"/>
+        <w:numPr>
+          <w:ilvl w:val="0"/>
+          <w:numId w:val="5"/>
+        </w:numPr>
+      </w:pPr>
+      <w:r>
+        <w:t>Choose CSS styles</w:t>
       </w:r>
     </w:p>
     <w:p>
@@ -583,10 +878,160 @@
           <w:numId w:val="1"/>
         </w:numPr>
       </w:pPr>
+      <w:bookmarkStart w:id="4" w:name="_Toc446428044"/>
       <w:r>
         <w:t>Week 5</w:t>
       </w:r>
-    </w:p>
+      <w:bookmarkEnd w:id="4"/>
+    </w:p>
+    <w:p>
+      <w:pPr>
+        <w:pStyle w:val="ListParagraph"/>
+        <w:numPr>
+          <w:ilvl w:val="0"/>
+          <w:numId w:val="9"/>
+        </w:numPr>
+      </w:pPr>
+      <w:r>
+        <w:t>Deployment of website</w:t>
+      </w:r>
+    </w:p>
+    <w:p>
+      <w:pPr>
+        <w:pStyle w:val="ListParagraph"/>
+        <w:numPr>
+          <w:ilvl w:val="0"/>
+          <w:numId w:val="9"/>
+        </w:numPr>
+      </w:pPr>
+      <w:r>
+        <w:t>Discuss JavaScript functionalities</w:t>
+      </w:r>
+    </w:p>
+    <w:p>
+      <w:pPr>
+        <w:pStyle w:val="ListParagraph"/>
+        <w:numPr>
+          <w:ilvl w:val="0"/>
+          <w:numId w:val="9"/>
+        </w:numPr>
+      </w:pPr>
+      <w:r>
+        <w:t>Evaluate last week’s progress</w:t>
+      </w:r>
+    </w:p>
+    <w:p>
+      <w:pPr>
+        <w:pStyle w:val="ListParagraph"/>
+        <w:numPr>
+          <w:ilvl w:val="0"/>
+          <w:numId w:val="9"/>
+        </w:numPr>
+      </w:pPr>
+      <w:r>
+        <w:t>Discuss any changes in HTML and CSS</w:t>
+      </w:r>
+    </w:p>
+    <w:p>
+      <w:pPr>
+        <w:pStyle w:val="Heading1"/>
+        <w:numPr>
+          <w:ilvl w:val="0"/>
+          <w:numId w:val="1"/>
+        </w:numPr>
+      </w:pPr>
+      <w:r>
+        <w:t>Week 6</w:t>
+      </w:r>
+    </w:p>
+    <w:p>
+      <w:pPr>
+        <w:pStyle w:val="ListParagraph"/>
+        <w:numPr>
+          <w:ilvl w:val="0"/>
+          <w:numId w:val="10"/>
+        </w:numPr>
+      </w:pPr>
+      <w:r>
+        <w:t>Discuss database entities and relationships</w:t>
+      </w:r>
+    </w:p>
+    <w:p>
+      <w:pPr>
+        <w:pStyle w:val="ListParagraph"/>
+        <w:numPr>
+          <w:ilvl w:val="0"/>
+          <w:numId w:val="10"/>
+        </w:numPr>
+      </w:pPr>
+      <w:r>
+        <w:t>Show database implementation and discuss improvements</w:t>
+      </w:r>
+    </w:p>
+    <w:p>
+      <w:pPr>
+        <w:pStyle w:val="ListParagraph"/>
+        <w:numPr>
+          <w:ilvl w:val="0"/>
+          <w:numId w:val="10"/>
+        </w:numPr>
+      </w:pPr>
+      <w:r>
+        <w:t>Evaluate all documentation until the current moment</w:t>
+      </w:r>
+    </w:p>
+    <w:p>
+      <w:pPr>
+        <w:pStyle w:val="ListParagraph"/>
+        <w:numPr>
+          <w:ilvl w:val="0"/>
+          <w:numId w:val="10"/>
+        </w:numPr>
+      </w:pPr>
+      <w:r>
+        <w:t>Peer review?</w:t>
+      </w:r>
+      <w:bookmarkStart w:id="5" w:name="_GoBack"/>
+      <w:bookmarkEnd w:id="5"/>
+    </w:p>
+    <w:p>
+      <w:pPr>
+        <w:pStyle w:val="Heading1"/>
+        <w:numPr>
+          <w:ilvl w:val="0"/>
+          <w:numId w:val="1"/>
+        </w:numPr>
+      </w:pPr>
+      <w:r>
+        <w:lastRenderedPageBreak/>
+        <w:t>Week 7</w:t>
+      </w:r>
+    </w:p>
+    <w:p>
+      <w:pPr>
+        <w:pStyle w:val="Heading1"/>
+        <w:numPr>
+          <w:ilvl w:val="0"/>
+          <w:numId w:val="1"/>
+        </w:numPr>
+      </w:pPr>
+      <w:r>
+        <w:t>Week 8</w:t>
+      </w:r>
+    </w:p>
+    <w:p>
+      <w:pPr>
+        <w:pStyle w:val="Heading1"/>
+        <w:numPr>
+          <w:ilvl w:val="0"/>
+          <w:numId w:val="1"/>
+        </w:numPr>
+      </w:pPr>
+      <w:r>
+        <w:t>Week 9</w:t>
+      </w:r>
+    </w:p>
+    <w:p/>
     <w:sectPr>
       <w:pgSz w:w="12240" w:h="15840"/>
       <w:pgMar w:top="1440" w:right="1440" w:bottom="1440" w:left="1440" w:header="720" w:footer="720" w:gutter="0"/>
@@ -689,6 +1134,178 @@
     </w:lvl>
   </w:abstractNum>
   <w:abstractNum w:abstractNumId="1" w15:restartNumberingAfterBreak="0">
+    <w:nsid w:val="03B5717A"/>
+    <w:multiLevelType w:val="hybridMultilevel"/>
+    <w:tmpl w:val="2D50E406"/>
+    <w:lvl w:ilvl="0" w:tplc="04090011">
+      <w:start w:val="1"/>
+      <w:numFmt w:val="decimal"/>
+      <w:lvlText w:val="%1)"/>
+      <w:lvlJc w:val="left"/>
+      <w:pPr>
+        <w:ind w:left="1080" w:hanging="360"/>
+      </w:pPr>
+    </w:lvl>
+    <w:lvl w:ilvl="1" w:tplc="04090019" w:tentative="1">
+      <w:start w:val="1"/>
+      <w:numFmt w:val="lowerLetter"/>
+      <w:lvlText w:val="%2."/>
+      <w:lvlJc w:val="left"/>
+      <w:pPr>
+        <w:ind w:left="1800" w:hanging="360"/>
+      </w:pPr>
+    </w:lvl>
+    <w:lvl w:ilvl="2" w:tplc="0409001B" w:tentative="1">
+      <w:start w:val="1"/>
+      <w:numFmt w:val="lowerRoman"/>
+      <w:lvlText w:val="%3."/>
+      <w:lvlJc w:val="right"/>
+      <w:pPr>
+        <w:ind w:left="2520" w:hanging="180"/>
+      </w:pPr>
+    </w:lvl>
+    <w:lvl w:ilvl="3" w:tplc="0409000F" w:tentative="1">
+      <w:start w:val="1"/>
+      <w:numFmt w:val="decimal"/>
+      <w:lvlText w:val="%4."/>
+      <w:lvlJc w:val="left"/>
+      <w:pPr>
+        <w:ind w:left="3240" w:hanging="360"/>
+      </w:pPr>
+    </w:lvl>
+    <w:lvl w:ilvl="4" w:tplc="04090019" w:tentative="1">
+      <w:start w:val="1"/>
+      <w:numFmt w:val="lowerLetter"/>
+      <w:lvlText w:val="%5."/>
+      <w:lvlJc w:val="left"/>
+      <w:pPr>
+        <w:ind w:left="3960" w:hanging="360"/>
+      </w:pPr>
+    </w:lvl>
+    <w:lvl w:ilvl="5" w:tplc="0409001B" w:tentative="1">
+      <w:start w:val="1"/>
+      <w:numFmt w:val="lowerRoman"/>
+      <w:lvlText w:val="%6."/>
+      <w:lvlJc w:val="right"/>
+      <w:pPr>
+        <w:ind w:left="4680" w:hanging="180"/>
+      </w:pPr>
+    </w:lvl>
+    <w:lvl w:ilvl="6" w:tplc="0409000F" w:tentative="1">
+      <w:start w:val="1"/>
+      <w:numFmt w:val="decimal"/>
+      <w:lvlText w:val="%7."/>
+      <w:lvlJc w:val="left"/>
+      <w:pPr>
+        <w:ind w:left="5400" w:hanging="360"/>
+      </w:pPr>
+    </w:lvl>
+    <w:lvl w:ilvl="7" w:tplc="04090019" w:tentative="1">
+      <w:start w:val="1"/>
+      <w:numFmt w:val="lowerLetter"/>
+      <w:lvlText w:val="%8."/>
+      <w:lvlJc w:val="left"/>
+      <w:pPr>
+        <w:ind w:left="6120" w:hanging="360"/>
+      </w:pPr>
+    </w:lvl>
+    <w:lvl w:ilvl="8" w:tplc="0409001B" w:tentative="1">
+      <w:start w:val="1"/>
+      <w:numFmt w:val="lowerRoman"/>
+      <w:lvlText w:val="%9."/>
+      <w:lvlJc w:val="right"/>
+      <w:pPr>
+        <w:ind w:left="6840" w:hanging="180"/>
+      </w:pPr>
+    </w:lvl>
+  </w:abstractNum>
+  <w:abstractNum w:abstractNumId="2" w15:restartNumberingAfterBreak="0">
+    <w:nsid w:val="0ACA0C1B"/>
+    <w:multiLevelType w:val="hybridMultilevel"/>
+    <w:tmpl w:val="2E18C91A"/>
+    <w:lvl w:ilvl="0" w:tplc="04090011">
+      <w:start w:val="1"/>
+      <w:numFmt w:val="decimal"/>
+      <w:lvlText w:val="%1)"/>
+      <w:lvlJc w:val="left"/>
+      <w:pPr>
+        <w:ind w:left="1440" w:hanging="360"/>
+      </w:pPr>
+    </w:lvl>
+    <w:lvl w:ilvl="1" w:tplc="04090019" w:tentative="1">
+      <w:start w:val="1"/>
+      <w:numFmt w:val="lowerLetter"/>
+      <w:lvlText w:val="%2."/>
+      <w:lvlJc w:val="left"/>
+      <w:pPr>
+        <w:ind w:left="2160" w:hanging="360"/>
+      </w:pPr>
+    </w:lvl>
+    <w:lvl w:ilvl="2" w:tplc="0409001B" w:tentative="1">
+      <w:start w:val="1"/>
+      <w:numFmt w:val="lowerRoman"/>
+      <w:lvlText w:val="%3."/>
+      <w:lvlJc w:val="right"/>
+      <w:pPr>
+        <w:ind w:left="2880" w:hanging="180"/>
+      </w:pPr>
+    </w:lvl>
+    <w:lvl w:ilvl="3" w:tplc="0409000F" w:tentative="1">
+      <w:start w:val="1"/>
+      <w:numFmt w:val="decimal"/>
+      <w:lvlText w:val="%4."/>
+      <w:lvlJc w:val="left"/>
+      <w:pPr>
+        <w:ind w:left="3600" w:hanging="360"/>
+      </w:pPr>
+    </w:lvl>
+    <w:lvl w:ilvl="4" w:tplc="04090019" w:tentative="1">
+      <w:start w:val="1"/>
+      <w:numFmt w:val="lowerLetter"/>
+      <w:lvlText w:val="%5."/>
+      <w:lvlJc w:val="left"/>
+      <w:pPr>
+        <w:ind w:left="4320" w:hanging="360"/>
+      </w:pPr>
+    </w:lvl>
+    <w:lvl w:ilvl="5" w:tplc="0409001B" w:tentative="1">
+      <w:start w:val="1"/>
+      <w:numFmt w:val="lowerRoman"/>
+      <w:lvlText w:val="%6."/>
+      <w:lvlJc w:val="right"/>
+      <w:pPr>
+        <w:ind w:left="5040" w:hanging="180"/>
+      </w:pPr>
+    </w:lvl>
+    <w:lvl w:ilvl="6" w:tplc="0409000F" w:tentative="1">
+      <w:start w:val="1"/>
+      <w:numFmt w:val="decimal"/>
+      <w:lvlText w:val="%7."/>
+      <w:lvlJc w:val="left"/>
+      <w:pPr>
+        <w:ind w:left="5760" w:hanging="360"/>
+      </w:pPr>
+    </w:lvl>
+    <w:lvl w:ilvl="7" w:tplc="04090019" w:tentative="1">
+      <w:start w:val="1"/>
+      <w:numFmt w:val="lowerLetter"/>
+      <w:lvlText w:val="%8."/>
+      <w:lvlJc w:val="left"/>
+      <w:pPr>
+        <w:ind w:left="6480" w:hanging="360"/>
+      </w:pPr>
+    </w:lvl>
+    <w:lvl w:ilvl="8" w:tplc="0409001B" w:tentative="1">
+      <w:start w:val="1"/>
+      <w:numFmt w:val="lowerRoman"/>
+      <w:lvlText w:val="%9."/>
+      <w:lvlJc w:val="right"/>
+      <w:pPr>
+        <w:ind w:left="7200" w:hanging="180"/>
+      </w:pPr>
+    </w:lvl>
+  </w:abstractNum>
+  <w:abstractNum w:abstractNumId="3" w15:restartNumberingAfterBreak="0">
     <w:nsid w:val="13042A2D"/>
     <w:multiLevelType w:val="hybridMultilevel"/>
     <w:tmpl w:val="E5AA349A"/>
@@ -777,7 +1394,7 @@
       </w:pPr>
     </w:lvl>
   </w:abstractNum>
-  <w:abstractNum w:abstractNumId="2" w15:restartNumberingAfterBreak="0">
+  <w:abstractNum w:abstractNumId="4" w15:restartNumberingAfterBreak="0">
     <w:nsid w:val="23940C96"/>
     <w:multiLevelType w:val="hybridMultilevel"/>
     <w:tmpl w:val="98CEC4CE"/>
@@ -866,7 +1483,93 @@
       </w:pPr>
     </w:lvl>
   </w:abstractNum>
-  <w:abstractNum w:abstractNumId="3" w15:restartNumberingAfterBreak="0">
+  <w:abstractNum w:abstractNumId="5" w15:restartNumberingAfterBreak="0">
+    <w:nsid w:val="2D2E7FB5"/>
+    <w:multiLevelType w:val="hybridMultilevel"/>
+    <w:tmpl w:val="250C8BD4"/>
+    <w:lvl w:ilvl="0" w:tplc="04090011">
+      <w:start w:val="1"/>
+      <w:numFmt w:val="decimal"/>
+      <w:lvlText w:val="%1)"/>
+      <w:lvlJc w:val="left"/>
+      <w:pPr>
+        <w:ind w:left="720" w:hanging="360"/>
+      </w:pPr>
+    </w:lvl>
+    <w:lvl w:ilvl="1" w:tplc="04090019" w:tentative="1">
+      <w:start w:val="1"/>
+      <w:numFmt w:val="lowerLetter"/>
+      <w:lvlText w:val="%2."/>
+      <w:lvlJc w:val="left"/>
+      <w:pPr>
+        <w:ind w:left="1440" w:hanging="360"/>
+      </w:pPr>
+    </w:lvl>
+    <w:lvl w:ilvl="2" w:tplc="0409001B" w:tentative="1">
+      <w:start w:val="1"/>
+      <w:numFmt w:val="lowerRoman"/>
+      <w:lvlText w:val="%3."/>
+      <w:lvlJc w:val="right"/>
+      <w:pPr>
+        <w:ind w:left="2160" w:hanging="180"/>
+      </w:pPr>
+    </w:lvl>
+    <w:lvl w:ilvl="3" w:tplc="0409000F" w:tentative="1">
+      <w:start w:val="1"/>
+      <w:numFmt w:val="decimal"/>
+      <w:lvlText w:val="%4."/>
+      <w:lvlJc w:val="left"/>
+      <w:pPr>
+        <w:ind w:left="2880" w:hanging="360"/>
+      </w:pPr>
+    </w:lvl>
+    <w:lvl w:ilvl="4" w:tplc="04090019" w:tentative="1">
+      <w:start w:val="1"/>
+      <w:numFmt w:val="lowerLetter"/>
+      <w:lvlText w:val="%5."/>
+      <w:lvlJc w:val="left"/>
+      <w:pPr>
+        <w:ind w:left="3600" w:hanging="360"/>
+      </w:pPr>
+    </w:lvl>
+    <w:lvl w:ilvl="5" w:tplc="0409001B" w:tentative="1">
+      <w:start w:val="1"/>
+      <w:numFmt w:val="lowerRoman"/>
+      <w:lvlText w:val="%6."/>
+      <w:lvlJc w:val="right"/>
+      <w:pPr>
+        <w:ind w:left="4320" w:hanging="180"/>
+      </w:pPr>
+    </w:lvl>
+    <w:lvl w:ilvl="6" w:tplc="0409000F" w:tentative="1">
+      <w:start w:val="1"/>
+      <w:numFmt w:val="decimal"/>
+      <w:lvlText w:val="%7."/>
+      <w:lvlJc w:val="left"/>
+      <w:pPr>
+        <w:ind w:left="5040" w:hanging="360"/>
+      </w:pPr>
+    </w:lvl>
+    <w:lvl w:ilvl="7" w:tplc="04090019" w:tentative="1">
+      <w:start w:val="1"/>
+      <w:numFmt w:val="lowerLetter"/>
+      <w:lvlText w:val="%8."/>
+      <w:lvlJc w:val="left"/>
+      <w:pPr>
+        <w:ind w:left="5760" w:hanging="360"/>
+      </w:pPr>
+    </w:lvl>
+    <w:lvl w:ilvl="8" w:tplc="0409001B" w:tentative="1">
+      <w:start w:val="1"/>
+      <w:numFmt w:val="lowerRoman"/>
+      <w:lvlText w:val="%9."/>
+      <w:lvlJc w:val="right"/>
+      <w:pPr>
+        <w:ind w:left="6480" w:hanging="180"/>
+      </w:pPr>
+    </w:lvl>
+  </w:abstractNum>
+  <w:abstractNum w:abstractNumId="6" w15:restartNumberingAfterBreak="0">
     <w:nsid w:val="3782225F"/>
     <w:multiLevelType w:val="hybridMultilevel"/>
     <w:tmpl w:val="422850B4"/>
@@ -955,7 +1658,7 @@
       </w:pPr>
     </w:lvl>
   </w:abstractNum>
-  <w:abstractNum w:abstractNumId="4" w15:restartNumberingAfterBreak="0">
+  <w:abstractNum w:abstractNumId="7" w15:restartNumberingAfterBreak="0">
     <w:nsid w:val="4D2C536E"/>
     <w:multiLevelType w:val="hybridMultilevel"/>
     <w:tmpl w:val="2796EC30"/>
@@ -1044,7 +1747,93 @@
       </w:pPr>
     </w:lvl>
   </w:abstractNum>
-  <w:abstractNum w:abstractNumId="5" w15:restartNumberingAfterBreak="0">
+  <w:abstractNum w:abstractNumId="8" w15:restartNumberingAfterBreak="0">
+    <w:nsid w:val="70541D6A"/>
+    <w:multiLevelType w:val="hybridMultilevel"/>
+    <w:tmpl w:val="380694C8"/>
+    <w:lvl w:ilvl="0" w:tplc="04090011">
+      <w:start w:val="1"/>
+      <w:numFmt w:val="decimal"/>
+      <w:lvlText w:val="%1)"/>
+      <w:lvlJc w:val="left"/>
+      <w:pPr>
+        <w:ind w:left="1080" w:hanging="360"/>
+      </w:pPr>
+    </w:lvl>
+    <w:lvl w:ilvl="1" w:tplc="04090019" w:tentative="1">
+      <w:start w:val="1"/>
+      <w:numFmt w:val="lowerLetter"/>
+      <w:lvlText w:val="%2."/>
+      <w:lvlJc w:val="left"/>
+      <w:pPr>
+        <w:ind w:left="1800" w:hanging="360"/>
+      </w:pPr>
+    </w:lvl>
+    <w:lvl w:ilvl="2" w:tplc="0409001B" w:tentative="1">
+      <w:start w:val="1"/>
+      <w:numFmt w:val="lowerRoman"/>
+      <w:lvlText w:val="%3."/>
+      <w:lvlJc w:val="right"/>
+      <w:pPr>
+        <w:ind w:left="2520" w:hanging="180"/>
+      </w:pPr>
+    </w:lvl>
+    <w:lvl w:ilvl="3" w:tplc="0409000F" w:tentative="1">
+      <w:start w:val="1"/>
+      <w:numFmt w:val="decimal"/>
+      <w:lvlText w:val="%4."/>
+      <w:lvlJc w:val="left"/>
+      <w:pPr>
+        <w:ind w:left="3240" w:hanging="360"/>
+      </w:pPr>
+    </w:lvl>
+    <w:lvl w:ilvl="4" w:tplc="04090019" w:tentative="1">
+      <w:start w:val="1"/>
+      <w:numFmt w:val="lowerLetter"/>
+      <w:lvlText w:val="%5."/>
+      <w:lvlJc w:val="left"/>
+      <w:pPr>
+        <w:ind w:left="3960" w:hanging="360"/>
+      </w:pPr>
+    </w:lvl>
+    <w:lvl w:ilvl="5" w:tplc="0409001B" w:tentative="1">
+      <w:start w:val="1"/>
+      <w:numFmt w:val="lowerRoman"/>
+      <w:lvlText w:val="%6."/>
+      <w:lvlJc w:val="right"/>
+      <w:pPr>
+        <w:ind w:left="4680" w:hanging="180"/>
+      </w:pPr>
+    </w:lvl>
+    <w:lvl w:ilvl="6" w:tplc="0409000F" w:tentative="1">
+      <w:start w:val="1"/>
+      <w:numFmt w:val="decimal"/>
+      <w:lvlText w:val="%7."/>
+      <w:lvlJc w:val="left"/>
+      <w:pPr>
+        <w:ind w:left="5400" w:hanging="360"/>
+      </w:pPr>
+    </w:lvl>
+    <w:lvl w:ilvl="7" w:tplc="04090019" w:tentative="1">
+      <w:start w:val="1"/>
+      <w:numFmt w:val="lowerLetter"/>
+      <w:lvlText w:val="%8."/>
+      <w:lvlJc w:val="left"/>
+      <w:pPr>
+        <w:ind w:left="6120" w:hanging="360"/>
+      </w:pPr>
+    </w:lvl>
+    <w:lvl w:ilvl="8" w:tplc="0409001B" w:tentative="1">
+      <w:start w:val="1"/>
+      <w:numFmt w:val="lowerRoman"/>
+      <w:lvlText w:val="%9."/>
+      <w:lvlJc w:val="right"/>
+      <w:pPr>
+        <w:ind w:left="6840" w:hanging="180"/>
+      </w:pPr>
+    </w:lvl>
+  </w:abstractNum>
+  <w:abstractNum w:abstractNumId="9" w15:restartNumberingAfterBreak="0">
     <w:nsid w:val="70571924"/>
     <w:multiLevelType w:val="hybridMultilevel"/>
     <w:tmpl w:val="47D2C046"/>
@@ -1134,22 +1923,34 @@
     </w:lvl>
   </w:abstractNum>
   <w:num w:numId="1">
-    <w:abstractNumId w:val="5"/>
+    <w:abstractNumId w:val="9"/>
   </w:num>
   <w:num w:numId="2">
-    <w:abstractNumId w:val="2"/>
+    <w:abstractNumId w:val="4"/>
   </w:num>
   <w:num w:numId="3">
-    <w:abstractNumId w:val="1"/>
+    <w:abstractNumId w:val="3"/>
   </w:num>
   <w:num w:numId="4">
-    <w:abstractNumId w:val="3"/>
+    <w:abstractNumId w:val="6"/>
   </w:num>
   <w:num w:numId="5">
-    <w:abstractNumId w:val="4"/>
+    <w:abstractNumId w:val="7"/>
   </w:num>
   <w:num w:numId="6">
     <w:abstractNumId w:val="0"/>
+  </w:num>
+  <w:num w:numId="7">
+    <w:abstractNumId w:val="5"/>
+  </w:num>
+  <w:num w:numId="8">
+    <w:abstractNumId w:val="2"/>
+  </w:num>
+  <w:num w:numId="9">
+    <w:abstractNumId w:val="1"/>
+  </w:num>
+  <w:num w:numId="10">
+    <w:abstractNumId w:val="8"/>
   </w:num>
 </w:numbering>
 </file>
@@ -1924,7 +2725,7 @@
 </file>
 
 <file path=customXml/itemProps1.xml><?xml version="1.0" encoding="utf-8"?>
-<ds:datastoreItem xmlns:ds="http://schemas.openxmlformats.org/officeDocument/2006/customXml" ds:itemID="{B6F7F263-5882-4ACA-8AA5-BB1B7A97ACFD}">
+<ds:datastoreItem xmlns:ds="http://schemas.openxmlformats.org/officeDocument/2006/customXml" ds:itemID="{C2777B9C-849F-4EA6-B99C-6DD4285DAEC3}">
   <ds:schemaRefs>
     <ds:schemaRef ds:uri="http://schemas.openxmlformats.org/officeDocument/2006/bibliography"/>
   </ds:schemaRefs>

</xml_diff>